<commit_message>
added profile pic deshboard-reservatiovs
</commit_message>
<xml_diff>
--- a/New Microsoft Word Document.docx
+++ b/New Microsoft Word Document.docx
@@ -91,17 +91,15 @@
           <w:rFonts w:hint="cs"/>
           <w:rtl/>
         </w:rPr>
-        <w:t xml:space="preserve">היי ליאון- עבר המון זמן מאז התראנו, והחבר'ה רוצים להרים מפגש/ חופשה משותפת, אבל קצת נמאס לנו </w:t>
-      </w:r>
-      <w:proofErr w:type="spellStart"/>
-      <w:r>
-        <w:rPr>
-          <w:rFonts w:hint="cs"/>
-          <w:rtl/>
-        </w:rPr>
-        <w:t>מהסחנה</w:t>
-      </w:r>
-      <w:proofErr w:type="spellEnd"/>
+        <w:t xml:space="preserve">היי ליאון- עבר המון זמן מאז התראנו, והחבר'ה רוצים להרים מפגש/ חופשה משותפת, </w:t>
+      </w:r>
+      <w:r>
+        <w:rPr>
+          <w:rFonts w:hint="cs"/>
+          <w:rtl/>
+        </w:rPr>
+        <w:t>משהו נחמד מעבר לים</w:t>
+      </w:r>
       <w:r>
         <w:rPr>
           <w:rFonts w:hint="cs"/>
@@ -137,16 +135,7 @@
           <w:color w:val="FF0000"/>
           <w:rtl/>
         </w:rPr>
-        <w:t xml:space="preserve">(לוחץ על </w:t>
-      </w:r>
-      <w:proofErr w:type="spellStart"/>
-      <w:r>
-        <w:rPr>
-          <w:rFonts w:hint="cs"/>
-          <w:color w:val="FF0000"/>
-          <w:rtl/>
-        </w:rPr>
-        <w:t>אק</w:t>
+        <w:t>(לוחץ על אק</w:t>
       </w:r>
       <w:r>
         <w:rPr>
@@ -162,22 +151,12 @@
           <w:color w:val="FF0000"/>
           <w:rtl/>
         </w:rPr>
-        <w:t>פלור</w:t>
-      </w:r>
-      <w:proofErr w:type="spellEnd"/>
-      <w:r>
-        <w:rPr>
-          <w:rFonts w:hint="cs"/>
-          <w:color w:val="FF0000"/>
-          <w:rtl/>
-        </w:rPr>
-        <w:t xml:space="preserve"> ומחפש )</w:t>
-      </w:r>
-    </w:p>
-    <w:p>
-      <w:pPr>
-        <w:rPr>
-          <w:rFonts w:hint="cs"/>
+        <w:t>פלור ומחפש )</w:t>
+      </w:r>
+    </w:p>
+    <w:p>
+      <w:pPr>
+        <w:rPr>
           <w:rtl/>
         </w:rPr>
       </w:pPr>
@@ -207,45 +186,11 @@
           <w:rFonts w:hint="cs"/>
           <w:rtl/>
         </w:rPr>
-        <w:t xml:space="preserve">-(לוחץ ומעבר לעמוד </w:t>
-      </w:r>
-      <w:proofErr w:type="spellStart"/>
-      <w:r>
-        <w:rPr>
-          <w:rFonts w:hint="cs"/>
-          <w:rtl/>
-        </w:rPr>
-        <w:t>האקספלור</w:t>
-      </w:r>
-      <w:proofErr w:type="spellEnd"/>
-      <w:r>
-        <w:rPr>
-          <w:rFonts w:hint="cs"/>
-          <w:rtl/>
-        </w:rPr>
-        <w:t xml:space="preserve">) טוב תשמע יש כאן הרבה מקומות ואני רואה אחד מגניב במיקום </w:t>
-      </w:r>
-      <w:proofErr w:type="spellStart"/>
-      <w:r>
-        <w:rPr>
-          <w:rFonts w:hint="cs"/>
-          <w:rtl/>
-        </w:rPr>
-        <w:t>מצויין</w:t>
-      </w:r>
-      <w:proofErr w:type="spellEnd"/>
-      <w:r>
-        <w:rPr>
-          <w:rFonts w:hint="cs"/>
-          <w:rtl/>
-        </w:rPr>
-        <w:t xml:space="preserve"> ונראה גם מספיק גדול בשביל כולנו ! אני שומר אותו ל</w:t>
-      </w:r>
-      <w:proofErr w:type="spellStart"/>
+        <w:t>-(לוחץ ומעבר לעמוד האקספלור) טוב תשמע יש כאן הרבה מקומות ואני רואה אחד מגניב במיקום מצויין ונראה גם מספיק גדול בשביל כולנו ! אני שומר אותו ל</w:t>
+      </w:r>
       <w:r>
         <w:t>wishList</w:t>
       </w:r>
-      <w:proofErr w:type="spellEnd"/>
       <w:r>
         <w:rPr>
           <w:rFonts w:hint="cs"/>
@@ -286,17 +231,80 @@
           <w:rFonts w:hint="cs"/>
           <w:rtl/>
         </w:rPr>
-        <w:t xml:space="preserve">: פריז </w:t>
-      </w:r>
-      <w:proofErr w:type="spellStart"/>
-      <w:r>
-        <w:rPr>
-          <w:rFonts w:hint="cs"/>
-          <w:rtl/>
-        </w:rPr>
-        <w:t>גרדנס</w:t>
-      </w:r>
-      <w:proofErr w:type="spellEnd"/>
+        <w:t xml:space="preserve">: פריז גרדנס </w:t>
+      </w:r>
+    </w:p>
+    <w:p>
+      <w:pPr>
+        <w:rPr>
+          <w:rtl/>
+        </w:rPr>
+      </w:pPr>
+      <w:r>
+        <w:rPr>
+          <w:rFonts w:hint="cs"/>
+          <w:rtl/>
+        </w:rPr>
+        <w:t>לאון: ווואווו איזה מקום מדהים , המארח נראה כמו בנאדם ממש נחמד נראה לי שנסתדר</w:t>
+      </w:r>
+      <w:r>
+        <w:rPr>
+          <w:rFonts w:hint="cs"/>
+          <w:rtl/>
+        </w:rPr>
+        <w:t xml:space="preserve"> ,</w:t>
+      </w:r>
+      <w:r>
+        <w:rPr>
+          <w:rFonts w:hint="cs"/>
+          <w:rtl/>
+        </w:rPr>
+        <w:t xml:space="preserve">התיאור  </w:t>
+      </w:r>
+      <w:r>
+        <w:rPr>
+          <w:rFonts w:hint="cs"/>
+          <w:rtl/>
+        </w:rPr>
+        <w:t xml:space="preserve">עושה ממש חשק ונראה שעפים על המקום הזה בתגובות (מראה תגובות ) וגם הלוקיישין נראה מעולה אז יאללה אני מזמין!!! </w:t>
+      </w:r>
+      <w:r>
+        <w:rPr>
+          <w:rFonts w:hint="cs"/>
+          <w:rtl/>
+        </w:rPr>
+        <w:t xml:space="preserve">, </w:t>
+      </w:r>
+    </w:p>
+    <w:p>
+      <w:pPr>
+        <w:rPr>
+          <w:color w:val="FF0000"/>
+          <w:rtl/>
+        </w:rPr>
+      </w:pPr>
+      <w:r>
+        <w:rPr>
+          <w:rFonts w:hint="cs"/>
+          <w:rtl/>
+        </w:rPr>
+        <w:t xml:space="preserve">תחילת יוני נשמע לי כמו תאריך טוב </w:t>
+      </w:r>
+      <w:r>
+        <w:rPr>
+          <w:rFonts w:hint="cs"/>
+          <w:color w:val="FF0000"/>
+          <w:rtl/>
+        </w:rPr>
+        <w:t>(בוחר תאריך)</w:t>
+      </w:r>
+    </w:p>
+    <w:p>
+      <w:pPr>
+        <w:rPr>
+          <w:rtl/>
+        </w:rPr>
+      </w:pPr>
       <w:r>
         <w:rPr>
           <w:rFonts w:hint="cs"/>
@@ -304,114 +312,37 @@
         </w:rPr>
         <w:t xml:space="preserve"> </w:t>
       </w:r>
-    </w:p>
-    <w:p>
-      <w:pPr>
-        <w:rPr>
-          <w:rtl/>
-        </w:rPr>
-      </w:pPr>
-      <w:r>
-        <w:rPr>
-          <w:rFonts w:hint="cs"/>
-          <w:rtl/>
-        </w:rPr>
-        <w:t xml:space="preserve">לאון: </w:t>
-      </w:r>
-      <w:proofErr w:type="spellStart"/>
-      <w:r>
-        <w:rPr>
-          <w:rFonts w:hint="cs"/>
-          <w:rtl/>
-        </w:rPr>
-        <w:t>ווואווו</w:t>
-      </w:r>
-      <w:proofErr w:type="spellEnd"/>
-      <w:r>
-        <w:rPr>
-          <w:rFonts w:hint="cs"/>
-          <w:rtl/>
-        </w:rPr>
-        <w:t xml:space="preserve"> איזה מקום מדהים , המארח נראה כמו בנאדם ממש נחמד נראה לי שנסתדר</w:t>
-      </w:r>
-      <w:r>
-        <w:rPr>
-          <w:rFonts w:hint="cs"/>
-          <w:rtl/>
-        </w:rPr>
-        <w:t xml:space="preserve"> ,</w:t>
-      </w:r>
-      <w:r>
-        <w:rPr>
-          <w:rFonts w:hint="cs"/>
-          <w:rtl/>
-        </w:rPr>
-        <w:t xml:space="preserve">התיאור  </w:t>
-      </w:r>
-      <w:r>
-        <w:rPr>
-          <w:rFonts w:hint="cs"/>
-          <w:rtl/>
-        </w:rPr>
-        <w:t xml:space="preserve">עושה ממש חשק ונראה שעפים על המקום הזה בתגובות (מראה תגובות ) וגם </w:t>
-      </w:r>
-      <w:proofErr w:type="spellStart"/>
-      <w:r>
-        <w:rPr>
-          <w:rFonts w:hint="cs"/>
-          <w:rtl/>
-        </w:rPr>
-        <w:t>הלוקיישין</w:t>
-      </w:r>
-      <w:proofErr w:type="spellEnd"/>
-      <w:r>
-        <w:rPr>
-          <w:rFonts w:hint="cs"/>
-          <w:rtl/>
-        </w:rPr>
-        <w:t xml:space="preserve"> נראה מעולה אז יאללה אני מזמין!!! </w:t>
-      </w:r>
-      <w:r>
-        <w:rPr>
-          <w:rFonts w:hint="cs"/>
-          <w:rtl/>
-        </w:rPr>
-        <w:t xml:space="preserve">, </w:t>
-      </w:r>
-    </w:p>
-    <w:p>
-      <w:pPr>
-        <w:rPr>
-          <w:color w:val="FF0000"/>
-          <w:rtl/>
-        </w:rPr>
-      </w:pPr>
-      <w:r>
-        <w:rPr>
-          <w:rFonts w:hint="cs"/>
-          <w:rtl/>
-        </w:rPr>
-        <w:t xml:space="preserve">תחילת יוני נשמע לי כמו תאריך טוב </w:t>
-      </w:r>
-      <w:r>
-        <w:rPr>
-          <w:rFonts w:hint="cs"/>
-          <w:color w:val="FF0000"/>
-          <w:rtl/>
-        </w:rPr>
-        <w:t>(בוחר תאריך)</w:t>
-      </w:r>
-    </w:p>
-    <w:p>
-      <w:pPr>
-        <w:rPr>
-          <w:rtl/>
-        </w:rPr>
-      </w:pPr>
-      <w:r>
-        <w:rPr>
-          <w:rFonts w:hint="cs"/>
-          <w:rtl/>
+      <w:r>
+        <w:rPr>
+          <w:rFonts w:hint="cs"/>
+          <w:rtl/>
+        </w:rPr>
+        <w:t>אנחנו ניהיה בסך הכל ארבעה מבוגרים וארבעה ילדים (בוחר כמות אורחים)</w:t>
+      </w:r>
+    </w:p>
+    <w:p>
+      <w:pPr>
+        <w:rPr>
+          <w:rtl/>
+        </w:rPr>
+      </w:pPr>
+      <w:r>
+        <w:rPr>
+          <w:rFonts w:hint="cs"/>
+          <w:rtl/>
+        </w:rPr>
+        <w:t>נדב</w:t>
+      </w:r>
+      <w:r>
+        <w:rPr>
+          <w:rFonts w:hint="cs"/>
+          <w:rtl/>
+        </w:rPr>
+        <w:t>:</w:t>
+      </w:r>
+      <w:r>
+        <w:rPr>
+          <w:rFonts w:hint="cs"/>
         </w:rPr>
         <w:t xml:space="preserve"> </w:t>
       </w:r>
@@ -420,46 +351,21 @@
           <w:rFonts w:hint="cs"/>
           <w:rtl/>
         </w:rPr>
-        <w:t xml:space="preserve">אנחנו </w:t>
-      </w:r>
-      <w:proofErr w:type="spellStart"/>
-      <w:r>
-        <w:rPr>
-          <w:rFonts w:hint="cs"/>
-          <w:rtl/>
-        </w:rPr>
-        <w:t>ניהיה</w:t>
-      </w:r>
-      <w:proofErr w:type="spellEnd"/>
-      <w:r>
-        <w:rPr>
-          <w:rFonts w:hint="cs"/>
-          <w:rtl/>
-        </w:rPr>
-        <w:t xml:space="preserve"> בסך </w:t>
-      </w:r>
-      <w:proofErr w:type="spellStart"/>
-      <w:r>
-        <w:rPr>
-          <w:rFonts w:hint="cs"/>
-          <w:rtl/>
-        </w:rPr>
-        <w:t>הכל</w:t>
-      </w:r>
-      <w:proofErr w:type="spellEnd"/>
-      <w:r>
-        <w:rPr>
-          <w:rFonts w:hint="cs"/>
-          <w:rtl/>
-        </w:rPr>
-        <w:t xml:space="preserve"> ארבעה מבוגרים וארבעה ילדים</w:t>
-      </w:r>
-      <w:r>
-        <w:rPr>
-          <w:rFonts w:hint="cs"/>
-          <w:rtl/>
-        </w:rPr>
-        <w:t xml:space="preserve"> (בוחר כמות אורחים)</w:t>
+        <w:t>אל תשכח להוסיף מקום גם לכלבה שלך</w:t>
+      </w:r>
+    </w:p>
+    <w:p>
+      <w:pPr>
+        <w:rPr>
+          <w:rtl/>
+        </w:rPr>
+      </w:pPr>
+      <w:r>
+        <w:rPr>
+          <w:rFonts w:hint="cs"/>
+          <w:rtl/>
+        </w:rPr>
+        <w:t>לאון : מצוין אני מזמין</w:t>
       </w:r>
     </w:p>
     <w:p>
@@ -480,35 +386,76 @@
           <w:rFonts w:hint="cs"/>
           <w:rtl/>
         </w:rPr>
-        <w:t>:</w:t>
-      </w:r>
-      <w:r>
-        <w:rPr>
-          <w:rFonts w:hint="cs"/>
+        <w:t xml:space="preserve">: בוא נראה נוודא שההזמנה התקבלה </w:t>
+      </w:r>
+    </w:p>
+    <w:p>
+      <w:pPr>
+        <w:rPr>
+          <w:rtl/>
+        </w:rPr>
+      </w:pPr>
+      <w:r>
+        <w:rPr>
+          <w:rFonts w:hint="cs"/>
+          <w:rtl/>
+        </w:rPr>
+        <w:t xml:space="preserve">לאון : אין בעיה אני בודק את זה </w:t>
+      </w:r>
+      <w:r>
+        <w:rPr>
+          <w:rFonts w:hint="cs"/>
+          <w:color w:val="FF0000"/>
+          <w:rtl/>
+        </w:rPr>
+        <w:t>(מעביר לעמוד ה</w:t>
+      </w:r>
+      <w:r>
+        <w:rPr>
+          <w:color w:val="FF0000"/>
+        </w:rPr>
+        <w:t>my</w:t>
+      </w:r>
+      <w:r>
+        <w:rPr>
+          <w:rFonts w:hint="cs"/>
+          <w:color w:val="FF0000"/>
         </w:rPr>
         <w:t xml:space="preserve"> </w:t>
       </w:r>
       <w:r>
         <w:rPr>
-          <w:rFonts w:hint="cs"/>
-          <w:rtl/>
-        </w:rPr>
-        <w:t>אל תשכח להוסיף מקום גם לכלבה שלך</w:t>
-      </w:r>
-    </w:p>
-    <w:p>
-      <w:pPr>
-        <w:rPr>
-          <w:rFonts w:hint="cs"/>
-          <w:rtl/>
-        </w:rPr>
-      </w:pPr>
-      <w:r>
-        <w:rPr>
-          <w:rFonts w:hint="cs"/>
-          <w:rtl/>
-        </w:rPr>
-        <w:t>לאון : מצוין אני מזמין</w:t>
+          <w:color w:val="FF0000"/>
+        </w:rPr>
+        <w:t>trip</w:t>
+      </w:r>
+      <w:r>
+        <w:rPr>
+          <w:rFonts w:hint="cs"/>
+          <w:color w:val="FF0000"/>
+          <w:rtl/>
+        </w:rPr>
+        <w:t xml:space="preserve">) </w:t>
+      </w:r>
+      <w:r>
+        <w:rPr>
+          <w:rFonts w:hint="cs"/>
+          <w:rtl/>
+        </w:rPr>
+        <w:t xml:space="preserve">נראה שההזמנה שלנו במצב </w:t>
+      </w:r>
+      <w:r>
+        <w:rPr>
+          <w:rFonts w:hint="cs"/>
+          <w:color w:val="FF0000"/>
+        </w:rPr>
+        <w:t>PE</w:t>
+      </w:r>
+      <w:r>
+        <w:rPr>
+          <w:color w:val="FF0000"/>
+        </w:rPr>
+        <w:t>NDING</w:t>
       </w:r>
     </w:p>
     <w:p>
@@ -529,238 +476,134 @@
           <w:rFonts w:hint="cs"/>
           <w:rtl/>
         </w:rPr>
-        <w:t xml:space="preserve">: בוא נראה נוודא שההזמנה התקבלה </w:t>
-      </w:r>
-    </w:p>
-    <w:p>
-      <w:pPr>
-        <w:rPr>
-          <w:rtl/>
-        </w:rPr>
-      </w:pPr>
-      <w:r>
-        <w:rPr>
-          <w:rFonts w:hint="cs"/>
-          <w:rtl/>
-        </w:rPr>
-        <w:t xml:space="preserve">לאון : אין בעיה אני בודק את זה </w:t>
-      </w:r>
-      <w:r>
-        <w:rPr>
-          <w:rFonts w:hint="cs"/>
-          <w:color w:val="FF0000"/>
-          <w:rtl/>
-        </w:rPr>
-        <w:t>(מעביר לעמוד ה</w:t>
-      </w:r>
-      <w:r>
-        <w:rPr>
-          <w:color w:val="FF0000"/>
-        </w:rPr>
-        <w:t>my</w:t>
-      </w:r>
-      <w:r>
-        <w:rPr>
-          <w:rFonts w:hint="cs"/>
-          <w:color w:val="FF0000"/>
+        <w:t xml:space="preserve">: כן המארח עוד </w:t>
+      </w:r>
+      <w:r>
+        <w:rPr>
+          <w:rFonts w:hint="cs"/>
+          <w:color w:val="FF0000"/>
+          <w:rtl/>
+        </w:rPr>
+        <w:t xml:space="preserve">צריך לאשר את ההזמנה </w:t>
+      </w:r>
+      <w:r>
+        <w:rPr>
+          <w:rFonts w:hint="cs"/>
+          <w:rtl/>
+        </w:rPr>
+        <w:t>.</w:t>
+      </w:r>
+    </w:p>
+    <w:p>
+      <w:pPr>
+        <w:rPr>
+          <w:rtl/>
+        </w:rPr>
+      </w:pPr>
+      <w:r>
+        <w:rPr>
+          <w:rFonts w:hint="cs"/>
+          <w:rtl/>
+        </w:rPr>
+        <w:t>שמעון</w:t>
+      </w:r>
+      <w:r>
+        <w:rPr>
+          <w:rFonts w:hint="cs"/>
+          <w:rtl/>
+        </w:rPr>
+        <w:t xml:space="preserve">: אני נדב בעל מספר נכסים באפליקציה לאחרונה הכנסתי נכס חדש ומפנק במיוחד עם 5 חדרים שני שירותים ואני רק מעדכן אני המחיר </w:t>
+      </w:r>
+      <w:r>
+        <w:rPr>
+          <w:rFonts w:hint="cs"/>
+          <w:color w:val="FF0000"/>
+          <w:rtl/>
+        </w:rPr>
+        <w:t xml:space="preserve">ולוחץ </w:t>
+      </w:r>
+      <w:r>
+        <w:rPr>
+          <w:rFonts w:hint="cs"/>
+          <w:color w:val="FF0000"/>
+        </w:rPr>
+        <w:t>SAVE</w:t>
+      </w:r>
+      <w:r>
+        <w:rPr>
+          <w:rFonts w:hint="cs"/>
+          <w:color w:val="FF0000"/>
+          <w:rtl/>
         </w:rPr>
         <w:t xml:space="preserve"> </w:t>
       </w:r>
       <w:r>
         <w:rPr>
           <w:color w:val="FF0000"/>
-        </w:rPr>
-        <w:t>trip</w:t>
-      </w:r>
-      <w:r>
-        <w:rPr>
-          <w:rFonts w:hint="cs"/>
-          <w:color w:val="FF0000"/>
-          <w:rtl/>
-        </w:rPr>
-        <w:t xml:space="preserve">) </w:t>
-      </w:r>
-      <w:r>
-        <w:rPr>
-          <w:rFonts w:hint="cs"/>
-          <w:rtl/>
-        </w:rPr>
-        <w:t xml:space="preserve">נראה שההזמנה שלנו במצב </w:t>
-      </w:r>
-      <w:r>
-        <w:rPr>
-          <w:rFonts w:hint="cs"/>
-          <w:color w:val="FF0000"/>
-        </w:rPr>
-        <w:t>PE</w:t>
-      </w:r>
-      <w:r>
-        <w:rPr>
-          <w:color w:val="FF0000"/>
-        </w:rPr>
-        <w:t>NDING</w:t>
-      </w:r>
-    </w:p>
-    <w:p>
-      <w:pPr>
-        <w:rPr>
-          <w:rtl/>
-        </w:rPr>
-      </w:pPr>
-      <w:r>
-        <w:rPr>
-          <w:rFonts w:hint="cs"/>
-          <w:rtl/>
-        </w:rPr>
-        <w:t>נדב</w:t>
-      </w:r>
-      <w:r>
-        <w:rPr>
-          <w:rFonts w:hint="cs"/>
-          <w:rtl/>
-        </w:rPr>
-        <w:t xml:space="preserve">: כן המארח עוד </w:t>
-      </w:r>
-      <w:r>
-        <w:rPr>
-          <w:rFonts w:hint="cs"/>
-          <w:color w:val="FF0000"/>
-          <w:rtl/>
-        </w:rPr>
-        <w:t xml:space="preserve">צריך לאשר את ההזמנה </w:t>
-      </w:r>
-      <w:r>
-        <w:rPr>
-          <w:rFonts w:hint="cs"/>
-          <w:rtl/>
-        </w:rPr>
-        <w:t>.</w:t>
-      </w:r>
-    </w:p>
-    <w:p>
-      <w:pPr>
-        <w:rPr>
-          <w:rtl/>
-        </w:rPr>
-      </w:pPr>
-      <w:r>
-        <w:rPr>
-          <w:rFonts w:hint="cs"/>
-          <w:rtl/>
-        </w:rPr>
-        <w:t>שמעון</w:t>
-      </w:r>
-      <w:r>
-        <w:rPr>
-          <w:rFonts w:hint="cs"/>
-          <w:rtl/>
-        </w:rPr>
-        <w:t xml:space="preserve">: אני נדב בעל מספר נכסים באפליקציה לאחרונה הכנסתי נכס חדש ומפנק </w:t>
-      </w:r>
-      <w:r>
-        <w:rPr>
-          <w:rFonts w:hint="cs"/>
-          <w:rtl/>
-        </w:rPr>
-        <w:t>במיוחד</w:t>
-      </w:r>
-      <w:r>
-        <w:rPr>
-          <w:rFonts w:hint="cs"/>
-          <w:rtl/>
-        </w:rPr>
-        <w:t xml:space="preserve"> עם 5 חדרים שני שירותים ואני רק מעדכן אני המחיר </w:t>
-      </w:r>
-      <w:r>
-        <w:rPr>
-          <w:rFonts w:hint="cs"/>
-          <w:color w:val="FF0000"/>
-          <w:rtl/>
-        </w:rPr>
-        <w:t xml:space="preserve">ולוחץ </w:t>
-      </w:r>
-      <w:r>
-        <w:rPr>
-          <w:rFonts w:hint="cs"/>
-          <w:color w:val="FF0000"/>
-        </w:rPr>
-        <w:t>SAVE</w:t>
-      </w:r>
-      <w:r>
-        <w:rPr>
-          <w:rFonts w:hint="cs"/>
-          <w:color w:val="FF0000"/>
+          <w:rtl/>
+        </w:rPr>
+        <w:t>–</w:t>
+      </w:r>
+      <w:r>
+        <w:rPr>
+          <w:rFonts w:hint="cs"/>
+          <w:color w:val="FF0000"/>
+          <w:rtl/>
+        </w:rPr>
+        <w:t xml:space="preserve"> (מעבר ל</w:t>
+      </w:r>
+      <w:r>
+        <w:rPr>
+          <w:rFonts w:hint="cs"/>
+          <w:color w:val="FF0000"/>
+        </w:rPr>
+        <w:t>DASHBAORD</w:t>
+      </w:r>
+      <w:r>
+        <w:rPr>
+          <w:rFonts w:hint="cs"/>
+          <w:color w:val="FF0000"/>
+          <w:rtl/>
+        </w:rPr>
+        <w:t>)</w:t>
+      </w:r>
+      <w:r>
+        <w:rPr>
+          <w:rFonts w:hint="cs"/>
+          <w:rtl/>
+        </w:rPr>
+        <w:t xml:space="preserve"> מגניב אני רואה באמת שיש הזמנה אחת במצב המתנה מי זה הבחור ה זה לאון נראה דווקא מאוד נחמד נאשר אותו !</w:t>
+      </w:r>
+      <w:r>
+        <w:rPr>
+          <w:rFonts w:hint="cs"/>
+          <w:rtl/>
+        </w:rPr>
+        <w:t xml:space="preserve">  </w:t>
+      </w:r>
+    </w:p>
+    <w:p>
+      <w:pPr>
+        <w:rPr>
+          <w:rtl/>
+        </w:rPr>
+      </w:pPr>
+      <w:r>
+        <w:rPr>
+          <w:rFonts w:hint="cs"/>
+          <w:rtl/>
+        </w:rPr>
+        <w:t xml:space="preserve">לאון : </w:t>
+      </w:r>
+      <w:r>
+        <w:rPr>
+          <w:rFonts w:hint="cs"/>
           <w:rtl/>
         </w:rPr>
         <w:t xml:space="preserve"> </w:t>
       </w:r>
       <w:r>
         <w:rPr>
-          <w:color w:val="FF0000"/>
-          <w:rtl/>
-        </w:rPr>
-        <w:t>–</w:t>
-      </w:r>
-      <w:r>
-        <w:rPr>
-          <w:rFonts w:hint="cs"/>
-          <w:color w:val="FF0000"/>
-          <w:rtl/>
-        </w:rPr>
-        <w:t xml:space="preserve"> (מעבר ל</w:t>
-      </w:r>
-      <w:r>
-        <w:rPr>
-          <w:rFonts w:hint="cs"/>
-          <w:color w:val="FF0000"/>
-        </w:rPr>
-        <w:t>DASHBAORD</w:t>
-      </w:r>
-      <w:r>
-        <w:rPr>
-          <w:rFonts w:hint="cs"/>
-          <w:color w:val="FF0000"/>
-          <w:rtl/>
-        </w:rPr>
-        <w:t>)</w:t>
-      </w:r>
-      <w:r>
-        <w:rPr>
-          <w:rFonts w:hint="cs"/>
-          <w:rtl/>
-        </w:rPr>
-        <w:t xml:space="preserve"> מגניב אני רואה באמת שיש הזמנה אחת במצב המתנה מי זה הבחור ה זה לאון נראה דווקא מאוד נחמד נאשר אותו !</w:t>
-      </w:r>
-      <w:r>
-        <w:rPr>
-          <w:rFonts w:hint="cs"/>
-          <w:rtl/>
-        </w:rPr>
-        <w:t xml:space="preserve">  </w:t>
-      </w:r>
-    </w:p>
-    <w:p>
-      <w:pPr>
-        <w:rPr>
-          <w:rtl/>
-        </w:rPr>
-      </w:pPr>
-      <w:r>
-        <w:rPr>
-          <w:rFonts w:hint="cs"/>
-          <w:rtl/>
-        </w:rPr>
-        <w:t xml:space="preserve">לאון : </w:t>
-      </w:r>
-      <w:r>
-        <w:rPr>
-          <w:rFonts w:hint="cs"/>
-          <w:rtl/>
-        </w:rPr>
-        <w:t xml:space="preserve"> </w:t>
-      </w:r>
-      <w:r>
-        <w:rPr>
           <w:rFonts w:hint="cs"/>
           <w:rtl/>
         </w:rPr>
@@ -770,7 +613,6 @@
     <w:p>
       <w:pPr>
         <w:rPr>
-          <w:rFonts w:hint="cs"/>
           <w:rtl/>
         </w:rPr>
       </w:pPr>

</xml_diff>